<commit_message>
Updated essay spelling fix
</commit_message>
<xml_diff>
--- a/Global Climate Change.docx
+++ b/Global Climate Change.docx
@@ -455,19 +455,62 @@
         <w:rPr>
           <w:rFonts w:ascii="Arial" w:hAnsi="Arial" w:cs="Arial"/>
         </w:rPr>
-        <w:t xml:space="preserve">scenes. The users </w:t>
-      </w:r>
-      <w:r>
-        <w:rPr>
-          <w:rFonts w:ascii="Arial" w:hAnsi="Arial" w:cs="Arial"/>
-        </w:rPr>
-        <w:t>control</w:t>
-      </w:r>
-      <w:r>
-        <w:rPr>
-          <w:rFonts w:ascii="Arial" w:hAnsi="Arial" w:cs="Arial"/>
-        </w:rPr>
-        <w:t xml:space="preserve"> when to move to next scene by pressing the next button </w:t>
+        <w:t>scenes</w:t>
+      </w:r>
+      <w:r>
+        <w:rPr>
+          <w:rFonts w:ascii="Arial" w:hAnsi="Arial" w:cs="Arial"/>
+        </w:rPr>
+        <w:t xml:space="preserve"> in one order but t</w:t>
+      </w:r>
+      <w:r>
+        <w:rPr>
+          <w:rFonts w:ascii="Arial" w:hAnsi="Arial" w:cs="Arial"/>
+        </w:rPr>
+        <w:t>he user</w:t>
+      </w:r>
+      <w:r>
+        <w:rPr>
+          <w:rFonts w:ascii="Arial" w:hAnsi="Arial" w:cs="Arial"/>
+        </w:rPr>
+        <w:t xml:space="preserve"> has</w:t>
+      </w:r>
+      <w:r>
+        <w:rPr>
+          <w:rFonts w:ascii="Arial" w:hAnsi="Arial" w:cs="Arial"/>
+        </w:rPr>
+        <w:t xml:space="preserve"> </w:t>
+      </w:r>
+      <w:r>
+        <w:rPr>
+          <w:rFonts w:ascii="Arial" w:hAnsi="Arial" w:cs="Arial"/>
+        </w:rPr>
+        <w:t>control over</w:t>
+      </w:r>
+      <w:r>
+        <w:rPr>
+          <w:rFonts w:ascii="Arial" w:hAnsi="Arial" w:cs="Arial"/>
+        </w:rPr>
+        <w:t xml:space="preserve"> when to move to next scene by pressing the next </w:t>
+      </w:r>
+      <w:proofErr w:type="gramStart"/>
+      <w:r>
+        <w:rPr>
+          <w:rFonts w:ascii="Arial" w:hAnsi="Arial" w:cs="Arial"/>
+        </w:rPr>
+        <w:t>button</w:t>
+      </w:r>
+      <w:r>
+        <w:rPr>
+          <w:rFonts w:ascii="Arial" w:hAnsi="Arial" w:cs="Arial"/>
+        </w:rPr>
+        <w:t xml:space="preserve"> </w:t>
+      </w:r>
+      <w:r>
+        <w:rPr>
+          <w:rFonts w:ascii="Arial" w:hAnsi="Arial" w:cs="Arial"/>
+        </w:rPr>
+        <w:t xml:space="preserve"> </w:t>
       </w:r>
       <w:r>
         <w:rPr>
@@ -475,11 +518,30 @@
         </w:rPr>
         <w:t>and</w:t>
       </w:r>
-      <w:r>
-        <w:rPr>
-          <w:rFonts w:ascii="Arial" w:hAnsi="Arial" w:cs="Arial"/>
-        </w:rPr>
-        <w:t xml:space="preserve"> uses hover action to get more information on the climate change factor being presented in the scene.</w:t>
+      <w:proofErr w:type="gramEnd"/>
+      <w:r>
+        <w:rPr>
+          <w:rFonts w:ascii="Arial" w:hAnsi="Arial" w:cs="Arial"/>
+        </w:rPr>
+        <w:t xml:space="preserve"> can</w:t>
+      </w:r>
+      <w:r>
+        <w:rPr>
+          <w:rFonts w:ascii="Arial" w:hAnsi="Arial" w:cs="Arial"/>
+        </w:rPr>
+        <w:t xml:space="preserve"> use hover action</w:t>
+      </w:r>
+      <w:r>
+        <w:rPr>
+          <w:rFonts w:ascii="Arial" w:hAnsi="Arial" w:cs="Arial"/>
+        </w:rPr>
+        <w:t xml:space="preserve"> on annotation </w:t>
+      </w:r>
+      <w:r>
+        <w:rPr>
+          <w:rFonts w:ascii="Arial" w:hAnsi="Arial" w:cs="Arial"/>
+        </w:rPr>
+        <w:t xml:space="preserve"> to get more information on the climate change factor being presented in the scene.</w:t>
       </w:r>
     </w:p>
     <w:p>
@@ -513,443 +575,442 @@
         </w:rPr>
         <w:t>:</w:t>
       </w:r>
-    </w:p>
-    <w:p>
-      <w:pPr>
-        <w:rPr>
-          <w:rFonts w:ascii="Arial" w:hAnsi="Arial" w:cs="Arial"/>
-        </w:rPr>
-      </w:pPr>
-      <w:r>
-        <w:rPr>
-          <w:rFonts w:ascii="Arial" w:hAnsi="Arial" w:cs="Arial"/>
-        </w:rPr>
-        <w:t>The visualization uses line graph</w:t>
-      </w:r>
-      <w:r>
-        <w:rPr>
-          <w:rFonts w:ascii="Arial" w:hAnsi="Arial" w:cs="Arial"/>
-        </w:rPr>
-        <w:t xml:space="preserve">s that are accumulated on the graph </w:t>
-      </w:r>
-      <w:r>
-        <w:rPr>
-          <w:rFonts w:ascii="Arial" w:hAnsi="Arial" w:cs="Arial"/>
-        </w:rPr>
-        <w:t xml:space="preserve">with same scale and axis </w:t>
-      </w:r>
-      <w:r>
-        <w:rPr>
-          <w:rFonts w:ascii="Arial" w:hAnsi="Arial" w:cs="Arial"/>
-        </w:rPr>
-        <w:t>as user steps through the scene</w:t>
-      </w:r>
-      <w:r>
-        <w:rPr>
-          <w:rFonts w:ascii="Arial" w:hAnsi="Arial" w:cs="Arial"/>
-        </w:rPr>
-        <w:t xml:space="preserve"> by pressing next button</w:t>
-      </w:r>
-      <w:r>
-        <w:rPr>
-          <w:rFonts w:ascii="Arial" w:hAnsi="Arial" w:cs="Arial"/>
-        </w:rPr>
-        <w:t xml:space="preserve">. The </w:t>
-      </w:r>
-      <w:r>
-        <w:rPr>
-          <w:rFonts w:ascii="Arial" w:hAnsi="Arial" w:cs="Arial"/>
-        </w:rPr>
-        <w:t>accumulative structure</w:t>
-      </w:r>
-      <w:r>
-        <w:rPr>
-          <w:rFonts w:ascii="Arial" w:hAnsi="Arial" w:cs="Arial"/>
-        </w:rPr>
-        <w:t xml:space="preserve"> helps user </w:t>
-      </w:r>
-      <w:r>
-        <w:rPr>
-          <w:rFonts w:ascii="Arial" w:hAnsi="Arial" w:cs="Arial"/>
-        </w:rPr>
-        <w:t>compare</w:t>
-      </w:r>
-      <w:r>
-        <w:rPr>
-          <w:rFonts w:ascii="Arial" w:hAnsi="Arial" w:cs="Arial"/>
-        </w:rPr>
-        <w:t xml:space="preserve"> the effect of each factor</w:t>
-      </w:r>
-      <w:r>
-        <w:rPr>
-          <w:rFonts w:ascii="Arial" w:hAnsi="Arial" w:cs="Arial"/>
-        </w:rPr>
-        <w:t>.</w:t>
-      </w:r>
-      <w:r>
-        <w:rPr>
-          <w:rFonts w:ascii="Arial" w:hAnsi="Arial" w:cs="Arial"/>
-        </w:rPr>
-        <w:t xml:space="preserve"> </w:t>
-      </w:r>
-      <w:r>
-        <w:rPr>
-          <w:rFonts w:ascii="Arial" w:hAnsi="Arial" w:cs="Arial"/>
-        </w:rPr>
-        <w:t xml:space="preserve"> </w:t>
-      </w:r>
-      <w:r>
-        <w:rPr>
-          <w:rFonts w:ascii="Arial" w:hAnsi="Arial" w:cs="Arial"/>
-        </w:rPr>
-        <w:t>At the end the conclusion is highlighted.</w:t>
-      </w:r>
-    </w:p>
-    <w:p>
-      <w:pPr>
-        <w:rPr>
-          <w:rFonts w:ascii="Arial" w:hAnsi="Arial" w:cs="Arial"/>
-        </w:rPr>
-      </w:pPr>
-    </w:p>
-    <w:p>
-      <w:pPr>
-        <w:rPr>
-          <w:rFonts w:ascii="Arial" w:hAnsi="Arial" w:cs="Arial"/>
-          <w:b/>
-          <w:bCs/>
-        </w:rPr>
-      </w:pPr>
-      <w:r>
-        <w:rPr>
-          <w:rFonts w:ascii="Arial" w:hAnsi="Arial" w:cs="Arial"/>
-          <w:b/>
-          <w:bCs/>
-        </w:rPr>
-        <w:t>Scenes</w:t>
-      </w:r>
-      <w:r>
-        <w:rPr>
-          <w:rFonts w:ascii="Arial" w:hAnsi="Arial" w:cs="Arial"/>
-          <w:b/>
-          <w:bCs/>
-        </w:rPr>
-        <w:t>:</w:t>
-      </w:r>
-    </w:p>
-    <w:p>
-      <w:pPr>
-        <w:rPr>
-          <w:rFonts w:ascii="Arial" w:hAnsi="Arial" w:cs="Arial"/>
-        </w:rPr>
-      </w:pPr>
-      <w:r>
-        <w:rPr>
-          <w:rFonts w:ascii="Arial" w:hAnsi="Arial" w:cs="Arial"/>
-        </w:rPr>
-        <w:t xml:space="preserve">There are 7 scenes in the visualization. The first scene is only text description to motivate the problem. </w:t>
-      </w:r>
-      <w:r>
-        <w:rPr>
-          <w:rFonts w:ascii="Arial" w:hAnsi="Arial" w:cs="Arial"/>
-        </w:rPr>
-        <w:t>Next 6</w:t>
-      </w:r>
-      <w:r>
-        <w:rPr>
-          <w:rFonts w:ascii="Arial" w:hAnsi="Arial" w:cs="Arial"/>
-        </w:rPr>
-        <w:t xml:space="preserve"> scenes in the visualization add a line graph for the contributing factor and contrasting against the actual temp. increase</w:t>
-      </w:r>
-      <w:r>
-        <w:rPr>
-          <w:rFonts w:ascii="Arial" w:hAnsi="Arial" w:cs="Arial"/>
-        </w:rPr>
-        <w:t xml:space="preserve"> with common axis</w:t>
-      </w:r>
-      <w:r>
-        <w:rPr>
-          <w:rFonts w:ascii="Arial" w:hAnsi="Arial" w:cs="Arial"/>
-        </w:rPr>
-        <w:t>. The scenes for non-</w:t>
-      </w:r>
-      <w:r>
-        <w:rPr>
-          <w:rFonts w:ascii="Arial" w:hAnsi="Arial" w:cs="Arial"/>
-        </w:rPr>
-        <w:t>contributing factors</w:t>
-      </w:r>
-      <w:r>
-        <w:rPr>
-          <w:rFonts w:ascii="Arial" w:hAnsi="Arial" w:cs="Arial"/>
-        </w:rPr>
-        <w:t xml:space="preserve"> is presented first. The line </w:t>
-      </w:r>
-      <w:r>
-        <w:rPr>
-          <w:rFonts w:ascii="Arial" w:hAnsi="Arial" w:cs="Arial"/>
-        </w:rPr>
-        <w:t>graph for</w:t>
-      </w:r>
-      <w:r>
-        <w:rPr>
-          <w:rFonts w:ascii="Arial" w:hAnsi="Arial" w:cs="Arial"/>
-        </w:rPr>
-        <w:t xml:space="preserve"> primary factor is presented on last scene to guide the user naturally reach conclusion at the end.</w:t>
-      </w:r>
-    </w:p>
-    <w:p>
-      <w:pPr>
-        <w:rPr>
-          <w:rFonts w:ascii="Arial" w:hAnsi="Arial" w:cs="Arial"/>
-        </w:rPr>
-      </w:pPr>
-    </w:p>
-    <w:p>
-      <w:pPr>
-        <w:rPr>
-          <w:rFonts w:ascii="Arial" w:hAnsi="Arial" w:cs="Arial"/>
-        </w:rPr>
-      </w:pPr>
-    </w:p>
-    <w:p>
-      <w:pPr>
-        <w:rPr>
-          <w:rFonts w:ascii="Arial" w:hAnsi="Arial" w:cs="Arial"/>
-        </w:rPr>
-      </w:pPr>
-    </w:p>
-    <w:p>
-      <w:pPr>
-        <w:rPr>
-          <w:rFonts w:ascii="Arial" w:hAnsi="Arial" w:cs="Arial"/>
-          <w:b/>
-          <w:bCs/>
-        </w:rPr>
-      </w:pPr>
-      <w:r>
-        <w:rPr>
-          <w:rFonts w:ascii="Arial" w:hAnsi="Arial" w:cs="Arial"/>
-          <w:b/>
-          <w:bCs/>
-        </w:rPr>
-        <w:lastRenderedPageBreak/>
-        <w:t>Annotation</w:t>
-      </w:r>
-    </w:p>
-    <w:p>
-      <w:pPr>
-        <w:rPr>
-          <w:rFonts w:ascii="Arial" w:hAnsi="Arial" w:cs="Arial"/>
-        </w:rPr>
-      </w:pPr>
-      <w:r>
-        <w:rPr>
-          <w:rFonts w:ascii="Arial" w:hAnsi="Arial" w:cs="Arial"/>
-        </w:rPr>
-        <w:t xml:space="preserve">Supporting annotation is added to a rectangular area in the blank area of </w:t>
-      </w:r>
-      <w:proofErr w:type="spellStart"/>
-      <w:r>
-        <w:rPr>
-          <w:rFonts w:ascii="Arial" w:hAnsi="Arial" w:cs="Arial"/>
-        </w:rPr>
-        <w:t>svg</w:t>
-      </w:r>
-      <w:proofErr w:type="spellEnd"/>
-      <w:r>
-        <w:rPr>
-          <w:rFonts w:ascii="Arial" w:hAnsi="Arial" w:cs="Arial"/>
-        </w:rPr>
-        <w:t xml:space="preserve"> area. The text is replaced in the same rectangle as users moves through scene. </w:t>
-      </w:r>
-    </w:p>
-    <w:p>
-      <w:pPr>
-        <w:rPr>
-          <w:rFonts w:ascii="Arial" w:hAnsi="Arial" w:cs="Arial"/>
-          <w:b/>
-          <w:bCs/>
-        </w:rPr>
-      </w:pPr>
-      <w:r>
-        <w:rPr>
-          <w:rFonts w:ascii="Arial" w:hAnsi="Arial" w:cs="Arial"/>
-          <w:b/>
-          <w:bCs/>
-        </w:rPr>
-        <w:t>Parameters</w:t>
-      </w:r>
-    </w:p>
-    <w:p>
-      <w:pPr>
-        <w:rPr>
-          <w:rFonts w:ascii="Arial" w:hAnsi="Arial" w:cs="Arial"/>
-        </w:rPr>
-      </w:pPr>
-      <w:r>
-        <w:rPr>
-          <w:rFonts w:ascii="Arial" w:hAnsi="Arial" w:cs="Arial"/>
-        </w:rPr>
-        <w:t>The</w:t>
-      </w:r>
-      <w:r>
-        <w:rPr>
-          <w:rFonts w:ascii="Arial" w:hAnsi="Arial" w:cs="Arial"/>
-        </w:rPr>
-        <w:t xml:space="preserve"> parameters of visualization </w:t>
-      </w:r>
-      <w:proofErr w:type="gramStart"/>
-      <w:r>
-        <w:rPr>
-          <w:rFonts w:ascii="Arial" w:hAnsi="Arial" w:cs="Arial"/>
-        </w:rPr>
-        <w:t>is</w:t>
-      </w:r>
-      <w:proofErr w:type="gramEnd"/>
-      <w:r>
-        <w:rPr>
-          <w:rFonts w:ascii="Arial" w:hAnsi="Arial" w:cs="Arial"/>
-        </w:rPr>
-        <w:t xml:space="preserve"> the model </w:t>
-      </w:r>
-      <w:proofErr w:type="spellStart"/>
-      <w:r>
-        <w:rPr>
-          <w:rFonts w:ascii="Arial" w:hAnsi="Arial" w:cs="Arial"/>
-        </w:rPr>
-        <w:t>ype</w:t>
-      </w:r>
-      <w:proofErr w:type="spellEnd"/>
-      <w:r>
-        <w:rPr>
-          <w:rFonts w:ascii="Arial" w:hAnsi="Arial" w:cs="Arial"/>
-        </w:rPr>
-        <w:t xml:space="preserve"> (volcanic model, orbital model </w:t>
-      </w:r>
-      <w:proofErr w:type="spellStart"/>
-      <w:r>
-        <w:rPr>
-          <w:rFonts w:ascii="Arial" w:hAnsi="Arial" w:cs="Arial"/>
-        </w:rPr>
-        <w:t>etc</w:t>
-      </w:r>
-      <w:proofErr w:type="spellEnd"/>
-      <w:r>
-        <w:rPr>
-          <w:rFonts w:ascii="Arial" w:hAnsi="Arial" w:cs="Arial"/>
-        </w:rPr>
-        <w:t>). As this parameter changes a new line graph is added for the model.</w:t>
-      </w:r>
-    </w:p>
-    <w:p>
-      <w:pPr>
-        <w:rPr>
-          <w:rFonts w:ascii="Arial" w:hAnsi="Arial" w:cs="Arial"/>
-          <w:b/>
-          <w:bCs/>
-        </w:rPr>
-      </w:pPr>
-      <w:r>
-        <w:rPr>
-          <w:rFonts w:ascii="Arial" w:hAnsi="Arial" w:cs="Arial"/>
-          <w:b/>
-          <w:bCs/>
-        </w:rPr>
-        <w:t>Triggers</w:t>
-      </w:r>
-    </w:p>
-    <w:p>
-      <w:pPr>
-        <w:rPr>
-          <w:rFonts w:ascii="Arial" w:hAnsi="Arial" w:cs="Arial"/>
-        </w:rPr>
-      </w:pPr>
-      <w:r>
-        <w:rPr>
-          <w:rFonts w:ascii="Arial" w:hAnsi="Arial" w:cs="Arial"/>
-        </w:rPr>
-        <w:t xml:space="preserve">The triggers </w:t>
-      </w:r>
-      <w:r>
-        <w:rPr>
-          <w:rFonts w:ascii="Arial" w:hAnsi="Arial" w:cs="Arial"/>
-        </w:rPr>
-        <w:t xml:space="preserve">are the two buttons start and reset. At the start of </w:t>
-      </w:r>
-      <w:proofErr w:type="gramStart"/>
-      <w:r>
-        <w:rPr>
-          <w:rFonts w:ascii="Arial" w:hAnsi="Arial" w:cs="Arial"/>
-        </w:rPr>
-        <w:t>visualization</w:t>
-      </w:r>
-      <w:proofErr w:type="gramEnd"/>
-      <w:r>
-        <w:rPr>
-          <w:rFonts w:ascii="Arial" w:hAnsi="Arial" w:cs="Arial"/>
-        </w:rPr>
-        <w:t xml:space="preserve"> the button name is “start”. After user presses it once the button name changes to “next” to guide user on the further action.</w:t>
-      </w:r>
-    </w:p>
-    <w:p>
-      <w:pPr>
-        <w:rPr>
-          <w:rFonts w:ascii="Arial" w:hAnsi="Arial" w:cs="Arial"/>
-        </w:rPr>
-      </w:pPr>
-    </w:p>
-    <w:p>
-      <w:pPr>
-        <w:rPr>
-          <w:rFonts w:ascii="Arial" w:hAnsi="Arial" w:cs="Arial"/>
-        </w:rPr>
-      </w:pPr>
-    </w:p>
-    <w:p>
-      <w:pPr>
-        <w:rPr>
-          <w:rFonts w:ascii="Arial" w:hAnsi="Arial" w:cs="Arial"/>
-        </w:rPr>
-      </w:pPr>
-      <w:r>
-        <w:rPr>
-          <w:rFonts w:ascii="Arial" w:hAnsi="Arial" w:cs="Arial"/>
-        </w:rPr>
-        <w:t xml:space="preserve"> </w:t>
-      </w:r>
-    </w:p>
-    <w:p>
-      <w:pPr>
-        <w:rPr>
-          <w:rFonts w:ascii="Arial" w:hAnsi="Arial" w:cs="Arial"/>
-        </w:rPr>
-      </w:pPr>
-    </w:p>
-    <w:p>
-      <w:pPr>
-        <w:rPr>
-          <w:rFonts w:ascii="Arial" w:hAnsi="Arial" w:cs="Arial"/>
-        </w:rPr>
-      </w:pPr>
-    </w:p>
-    <w:p>
-      <w:pPr>
-        <w:rPr>
-          <w:rFonts w:ascii="Arial" w:hAnsi="Arial" w:cs="Arial"/>
-        </w:rPr>
-      </w:pPr>
-    </w:p>
-    <w:p>
-      <w:pPr>
-        <w:rPr>
-          <w:rFonts w:ascii="Arial" w:hAnsi="Arial" w:cs="Arial"/>
-          <w:b/>
-          <w:bCs/>
-        </w:rPr>
-      </w:pPr>
       <w:bookmarkStart w:id="0" w:name="_GoBack"/>
       <w:bookmarkEnd w:id="0"/>
+    </w:p>
+    <w:p>
+      <w:pPr>
+        <w:rPr>
+          <w:rFonts w:ascii="Arial" w:hAnsi="Arial" w:cs="Arial"/>
+        </w:rPr>
+      </w:pPr>
+      <w:r>
+        <w:rPr>
+          <w:rFonts w:ascii="Arial" w:hAnsi="Arial" w:cs="Arial"/>
+        </w:rPr>
+        <w:t>The visualization uses line graph</w:t>
+      </w:r>
+      <w:r>
+        <w:rPr>
+          <w:rFonts w:ascii="Arial" w:hAnsi="Arial" w:cs="Arial"/>
+        </w:rPr>
+        <w:t xml:space="preserve">s that are accumulated on the graph </w:t>
+      </w:r>
+      <w:r>
+        <w:rPr>
+          <w:rFonts w:ascii="Arial" w:hAnsi="Arial" w:cs="Arial"/>
+        </w:rPr>
+        <w:t xml:space="preserve">with same scale and axis </w:t>
+      </w:r>
+      <w:r>
+        <w:rPr>
+          <w:rFonts w:ascii="Arial" w:hAnsi="Arial" w:cs="Arial"/>
+        </w:rPr>
+        <w:t>as user steps through the scene</w:t>
+      </w:r>
+      <w:r>
+        <w:rPr>
+          <w:rFonts w:ascii="Arial" w:hAnsi="Arial" w:cs="Arial"/>
+        </w:rPr>
+        <w:t xml:space="preserve"> by pressing next button</w:t>
+      </w:r>
+      <w:r>
+        <w:rPr>
+          <w:rFonts w:ascii="Arial" w:hAnsi="Arial" w:cs="Arial"/>
+        </w:rPr>
+        <w:t xml:space="preserve">. The </w:t>
+      </w:r>
+      <w:r>
+        <w:rPr>
+          <w:rFonts w:ascii="Arial" w:hAnsi="Arial" w:cs="Arial"/>
+        </w:rPr>
+        <w:t>accumulative structure</w:t>
+      </w:r>
+      <w:r>
+        <w:rPr>
+          <w:rFonts w:ascii="Arial" w:hAnsi="Arial" w:cs="Arial"/>
+        </w:rPr>
+        <w:t xml:space="preserve"> helps user </w:t>
+      </w:r>
+      <w:r>
+        <w:rPr>
+          <w:rFonts w:ascii="Arial" w:hAnsi="Arial" w:cs="Arial"/>
+        </w:rPr>
+        <w:t>compare</w:t>
+      </w:r>
+      <w:r>
+        <w:rPr>
+          <w:rFonts w:ascii="Arial" w:hAnsi="Arial" w:cs="Arial"/>
+        </w:rPr>
+        <w:t xml:space="preserve"> the effect of each factor</w:t>
+      </w:r>
+      <w:r>
+        <w:rPr>
+          <w:rFonts w:ascii="Arial" w:hAnsi="Arial" w:cs="Arial"/>
+        </w:rPr>
+        <w:t>.</w:t>
+      </w:r>
+      <w:r>
+        <w:rPr>
+          <w:rFonts w:ascii="Arial" w:hAnsi="Arial" w:cs="Arial"/>
+        </w:rPr>
+        <w:t xml:space="preserve"> </w:t>
+      </w:r>
+      <w:r>
+        <w:rPr>
+          <w:rFonts w:ascii="Arial" w:hAnsi="Arial" w:cs="Arial"/>
+        </w:rPr>
+        <w:t xml:space="preserve"> </w:t>
+      </w:r>
+      <w:r>
+        <w:rPr>
+          <w:rFonts w:ascii="Arial" w:hAnsi="Arial" w:cs="Arial"/>
+        </w:rPr>
+        <w:t>At the end the conclusion is highlighted.</w:t>
+      </w:r>
+    </w:p>
+    <w:p>
+      <w:pPr>
+        <w:rPr>
+          <w:rFonts w:ascii="Arial" w:hAnsi="Arial" w:cs="Arial"/>
+        </w:rPr>
+      </w:pPr>
+    </w:p>
+    <w:p>
+      <w:pPr>
+        <w:rPr>
+          <w:rFonts w:ascii="Arial" w:hAnsi="Arial" w:cs="Arial"/>
+          <w:b/>
+          <w:bCs/>
+        </w:rPr>
+      </w:pPr>
+      <w:r>
+        <w:rPr>
+          <w:rFonts w:ascii="Arial" w:hAnsi="Arial" w:cs="Arial"/>
+          <w:b/>
+          <w:bCs/>
+        </w:rPr>
+        <w:t>Scenes</w:t>
+      </w:r>
+      <w:r>
+        <w:rPr>
+          <w:rFonts w:ascii="Arial" w:hAnsi="Arial" w:cs="Arial"/>
+          <w:b/>
+          <w:bCs/>
+        </w:rPr>
+        <w:t>:</w:t>
+      </w:r>
+    </w:p>
+    <w:p>
+      <w:pPr>
+        <w:rPr>
+          <w:rFonts w:ascii="Arial" w:hAnsi="Arial" w:cs="Arial"/>
+        </w:rPr>
+      </w:pPr>
+      <w:r>
+        <w:rPr>
+          <w:rFonts w:ascii="Arial" w:hAnsi="Arial" w:cs="Arial"/>
+        </w:rPr>
+        <w:t xml:space="preserve">There are 7 scenes in the visualization. The first scene is only text description to motivate the problem. </w:t>
+      </w:r>
+      <w:r>
+        <w:rPr>
+          <w:rFonts w:ascii="Arial" w:hAnsi="Arial" w:cs="Arial"/>
+        </w:rPr>
+        <w:t>Next 6</w:t>
+      </w:r>
+      <w:r>
+        <w:rPr>
+          <w:rFonts w:ascii="Arial" w:hAnsi="Arial" w:cs="Arial"/>
+        </w:rPr>
+        <w:t xml:space="preserve"> scenes in the visualization add a line graph for the contributing factor and contrasting against the actual temp. increase</w:t>
+      </w:r>
+      <w:r>
+        <w:rPr>
+          <w:rFonts w:ascii="Arial" w:hAnsi="Arial" w:cs="Arial"/>
+        </w:rPr>
+        <w:t xml:space="preserve"> with common axis</w:t>
+      </w:r>
+      <w:r>
+        <w:rPr>
+          <w:rFonts w:ascii="Arial" w:hAnsi="Arial" w:cs="Arial"/>
+        </w:rPr>
+        <w:t>. The scenes for non-</w:t>
+      </w:r>
+      <w:r>
+        <w:rPr>
+          <w:rFonts w:ascii="Arial" w:hAnsi="Arial" w:cs="Arial"/>
+        </w:rPr>
+        <w:t>contributing factors</w:t>
+      </w:r>
+      <w:r>
+        <w:rPr>
+          <w:rFonts w:ascii="Arial" w:hAnsi="Arial" w:cs="Arial"/>
+        </w:rPr>
+        <w:t xml:space="preserve"> is presented first. The line </w:t>
+      </w:r>
+      <w:r>
+        <w:rPr>
+          <w:rFonts w:ascii="Arial" w:hAnsi="Arial" w:cs="Arial"/>
+        </w:rPr>
+        <w:t>graph for</w:t>
+      </w:r>
+      <w:r>
+        <w:rPr>
+          <w:rFonts w:ascii="Arial" w:hAnsi="Arial" w:cs="Arial"/>
+        </w:rPr>
+        <w:t xml:space="preserve"> primary factor is presented on last scene to guide the user naturally reach conclusion at the end.</w:t>
+      </w:r>
+    </w:p>
+    <w:p>
+      <w:pPr>
+        <w:rPr>
+          <w:rFonts w:ascii="Arial" w:hAnsi="Arial" w:cs="Arial"/>
+        </w:rPr>
+      </w:pPr>
+    </w:p>
+    <w:p>
+      <w:pPr>
+        <w:rPr>
+          <w:rFonts w:ascii="Arial" w:hAnsi="Arial" w:cs="Arial"/>
+        </w:rPr>
+      </w:pPr>
+    </w:p>
+    <w:p>
+      <w:pPr>
+        <w:rPr>
+          <w:rFonts w:ascii="Arial" w:hAnsi="Arial" w:cs="Arial"/>
+        </w:rPr>
+      </w:pPr>
+    </w:p>
+    <w:p>
+      <w:pPr>
+        <w:rPr>
+          <w:rFonts w:ascii="Arial" w:hAnsi="Arial" w:cs="Arial"/>
+          <w:b/>
+          <w:bCs/>
+        </w:rPr>
+      </w:pPr>
+      <w:r>
+        <w:rPr>
+          <w:rFonts w:ascii="Arial" w:hAnsi="Arial" w:cs="Arial"/>
+          <w:b/>
+          <w:bCs/>
+        </w:rPr>
+        <w:t>Annotation</w:t>
+      </w:r>
+    </w:p>
+    <w:p>
+      <w:pPr>
+        <w:rPr>
+          <w:rFonts w:ascii="Arial" w:hAnsi="Arial" w:cs="Arial"/>
+        </w:rPr>
+      </w:pPr>
+      <w:r>
+        <w:rPr>
+          <w:rFonts w:ascii="Arial" w:hAnsi="Arial" w:cs="Arial"/>
+        </w:rPr>
+        <w:t xml:space="preserve">Supporting annotation is added to a rectangular area in the blank area of </w:t>
+      </w:r>
+      <w:proofErr w:type="spellStart"/>
+      <w:r>
+        <w:rPr>
+          <w:rFonts w:ascii="Arial" w:hAnsi="Arial" w:cs="Arial"/>
+        </w:rPr>
+        <w:t>svg</w:t>
+      </w:r>
+      <w:proofErr w:type="spellEnd"/>
+      <w:r>
+        <w:rPr>
+          <w:rFonts w:ascii="Arial" w:hAnsi="Arial" w:cs="Arial"/>
+        </w:rPr>
+        <w:t xml:space="preserve"> area. The text is replaced in the same rectangle as users moves through scene. </w:t>
+      </w:r>
+    </w:p>
+    <w:p>
+      <w:pPr>
+        <w:rPr>
+          <w:rFonts w:ascii="Arial" w:hAnsi="Arial" w:cs="Arial"/>
+          <w:b/>
+          <w:bCs/>
+        </w:rPr>
+      </w:pPr>
+      <w:r>
+        <w:rPr>
+          <w:rFonts w:ascii="Arial" w:hAnsi="Arial" w:cs="Arial"/>
+          <w:b/>
+          <w:bCs/>
+        </w:rPr>
+        <w:t>Parameters</w:t>
+      </w:r>
+    </w:p>
+    <w:p>
+      <w:pPr>
+        <w:rPr>
+          <w:rFonts w:ascii="Arial" w:hAnsi="Arial" w:cs="Arial"/>
+        </w:rPr>
+      </w:pPr>
+      <w:r>
+        <w:rPr>
+          <w:rFonts w:ascii="Arial" w:hAnsi="Arial" w:cs="Arial"/>
+        </w:rPr>
+        <w:t>The</w:t>
+      </w:r>
+      <w:r>
+        <w:rPr>
+          <w:rFonts w:ascii="Arial" w:hAnsi="Arial" w:cs="Arial"/>
+        </w:rPr>
+        <w:t xml:space="preserve"> parameters of visualization </w:t>
+      </w:r>
+      <w:proofErr w:type="gramStart"/>
+      <w:r>
+        <w:rPr>
+          <w:rFonts w:ascii="Arial" w:hAnsi="Arial" w:cs="Arial"/>
+        </w:rPr>
+        <w:t>is</w:t>
+      </w:r>
+      <w:proofErr w:type="gramEnd"/>
+      <w:r>
+        <w:rPr>
+          <w:rFonts w:ascii="Arial" w:hAnsi="Arial" w:cs="Arial"/>
+        </w:rPr>
+        <w:t xml:space="preserve"> the model </w:t>
+      </w:r>
+      <w:proofErr w:type="spellStart"/>
+      <w:r>
+        <w:rPr>
+          <w:rFonts w:ascii="Arial" w:hAnsi="Arial" w:cs="Arial"/>
+        </w:rPr>
+        <w:t>ype</w:t>
+      </w:r>
+      <w:proofErr w:type="spellEnd"/>
+      <w:r>
+        <w:rPr>
+          <w:rFonts w:ascii="Arial" w:hAnsi="Arial" w:cs="Arial"/>
+        </w:rPr>
+        <w:t xml:space="preserve"> (volcanic model, orbital model </w:t>
+      </w:r>
+      <w:proofErr w:type="spellStart"/>
+      <w:r>
+        <w:rPr>
+          <w:rFonts w:ascii="Arial" w:hAnsi="Arial" w:cs="Arial"/>
+        </w:rPr>
+        <w:t>etc</w:t>
+      </w:r>
+      <w:proofErr w:type="spellEnd"/>
+      <w:r>
+        <w:rPr>
+          <w:rFonts w:ascii="Arial" w:hAnsi="Arial" w:cs="Arial"/>
+        </w:rPr>
+        <w:t>). As this parameter changes a new line graph is added for the model.</w:t>
+      </w:r>
+    </w:p>
+    <w:p>
+      <w:pPr>
+        <w:rPr>
+          <w:rFonts w:ascii="Arial" w:hAnsi="Arial" w:cs="Arial"/>
+          <w:b/>
+          <w:bCs/>
+        </w:rPr>
+      </w:pPr>
+      <w:r>
+        <w:rPr>
+          <w:rFonts w:ascii="Arial" w:hAnsi="Arial" w:cs="Arial"/>
+          <w:b/>
+          <w:bCs/>
+        </w:rPr>
+        <w:t>Triggers</w:t>
+      </w:r>
+    </w:p>
+    <w:p>
+      <w:pPr>
+        <w:rPr>
+          <w:rFonts w:ascii="Arial" w:hAnsi="Arial" w:cs="Arial"/>
+        </w:rPr>
+      </w:pPr>
+      <w:r>
+        <w:rPr>
+          <w:rFonts w:ascii="Arial" w:hAnsi="Arial" w:cs="Arial"/>
+        </w:rPr>
+        <w:t xml:space="preserve">The triggers </w:t>
+      </w:r>
+      <w:r>
+        <w:rPr>
+          <w:rFonts w:ascii="Arial" w:hAnsi="Arial" w:cs="Arial"/>
+        </w:rPr>
+        <w:t xml:space="preserve">are the two buttons start and reset. At the start of </w:t>
+      </w:r>
+      <w:proofErr w:type="gramStart"/>
+      <w:r>
+        <w:rPr>
+          <w:rFonts w:ascii="Arial" w:hAnsi="Arial" w:cs="Arial"/>
+        </w:rPr>
+        <w:t>visualization</w:t>
+      </w:r>
+      <w:proofErr w:type="gramEnd"/>
+      <w:r>
+        <w:rPr>
+          <w:rFonts w:ascii="Arial" w:hAnsi="Arial" w:cs="Arial"/>
+        </w:rPr>
+        <w:t xml:space="preserve"> the button name is “start”. After user presses it once the button name changes to “next” to guide user on the further action.</w:t>
+      </w:r>
+    </w:p>
+    <w:p>
+      <w:pPr>
+        <w:rPr>
+          <w:rFonts w:ascii="Arial" w:hAnsi="Arial" w:cs="Arial"/>
+        </w:rPr>
+      </w:pPr>
+    </w:p>
+    <w:p>
+      <w:pPr>
+        <w:rPr>
+          <w:rFonts w:ascii="Arial" w:hAnsi="Arial" w:cs="Arial"/>
+        </w:rPr>
+      </w:pPr>
+    </w:p>
+    <w:p>
+      <w:pPr>
+        <w:rPr>
+          <w:rFonts w:ascii="Arial" w:hAnsi="Arial" w:cs="Arial"/>
+        </w:rPr>
+      </w:pPr>
+      <w:r>
+        <w:rPr>
+          <w:rFonts w:ascii="Arial" w:hAnsi="Arial" w:cs="Arial"/>
+        </w:rPr>
+        <w:t xml:space="preserve"> </w:t>
+      </w:r>
+    </w:p>
+    <w:p>
+      <w:pPr>
+        <w:rPr>
+          <w:rFonts w:ascii="Arial" w:hAnsi="Arial" w:cs="Arial"/>
+        </w:rPr>
+      </w:pPr>
+    </w:p>
+    <w:p>
+      <w:pPr>
+        <w:rPr>
+          <w:rFonts w:ascii="Arial" w:hAnsi="Arial" w:cs="Arial"/>
+        </w:rPr>
+      </w:pPr>
+    </w:p>
+    <w:p>
+      <w:pPr>
+        <w:rPr>
+          <w:rFonts w:ascii="Arial" w:hAnsi="Arial" w:cs="Arial"/>
+        </w:rPr>
+      </w:pPr>
+    </w:p>
+    <w:p>
+      <w:pPr>
+        <w:rPr>
+          <w:rFonts w:ascii="Arial" w:hAnsi="Arial" w:cs="Arial"/>
+          <w:b/>
+          <w:bCs/>
+        </w:rPr>
+      </w:pPr>
     </w:p>
     <w:p>
       <w:pPr>

</xml_diff>

<commit_message>
refrence text and pdf addition
</commit_message>
<xml_diff>
--- a/Global Climate Change.docx
+++ b/Global Climate Change.docx
@@ -866,21 +866,7 @@
         <w:rPr>
           <w:rFonts w:ascii="Arial" w:hAnsi="Arial" w:cs="Arial"/>
         </w:rPr>
-        <w:t xml:space="preserve"> </w:t>
-      </w:r>
-      <w:bookmarkStart w:id="0" w:name="_GoBack"/>
-      <w:r>
-        <w:rPr>
-          <w:rFonts w:ascii="Arial" w:hAnsi="Arial" w:cs="Arial"/>
-        </w:rPr>
-        <w:t xml:space="preserve">to </w:t>
-      </w:r>
-      <w:bookmarkEnd w:id="0"/>
-      <w:r>
-        <w:rPr>
-          <w:rFonts w:ascii="Arial" w:hAnsi="Arial" w:cs="Arial"/>
-        </w:rPr>
-        <w:t>draw user attention to the message</w:t>
+        <w:t xml:space="preserve"> to draw user attention to the message</w:t>
       </w:r>
       <w:r>
         <w:rPr>
@@ -1197,7 +1183,15 @@
         <w:rPr>
           <w:rFonts w:ascii="Arial" w:hAnsi="Arial" w:cs="Arial"/>
         </w:rPr>
-        <w:t xml:space="preserve">. This indicates to user that they can be unchecked and a </w:t>
+        <w:t>. This indicates to</w:t>
+      </w:r>
+      <w:bookmarkStart w:id="0" w:name="_GoBack"/>
+      <w:bookmarkEnd w:id="0"/>
+      <w:r>
+        <w:rPr>
+          <w:rFonts w:ascii="Arial" w:hAnsi="Arial" w:cs="Arial"/>
+        </w:rPr>
+        <w:t xml:space="preserve"> user that they can be unchecked and a </w:t>
       </w:r>
       <w:r>
         <w:rPr>
@@ -1227,7 +1221,137 @@
         <w:rPr>
           <w:rFonts w:ascii="Arial" w:hAnsi="Arial" w:cs="Arial"/>
         </w:rPr>
-        <w:t>Two raised buttons: Start and reset at start of visualization to indicate they can be pressed.</w:t>
+        <w:t>R</w:t>
+      </w:r>
+      <w:r>
+        <w:rPr>
+          <w:rFonts w:ascii="Arial" w:hAnsi="Arial" w:cs="Arial"/>
+        </w:rPr>
+        <w:t xml:space="preserve">aised </w:t>
+      </w:r>
+      <w:r>
+        <w:rPr>
+          <w:rFonts w:ascii="Arial" w:hAnsi="Arial" w:cs="Arial"/>
+        </w:rPr>
+        <w:t>s</w:t>
+      </w:r>
+      <w:r>
+        <w:rPr>
+          <w:rFonts w:ascii="Arial" w:hAnsi="Arial" w:cs="Arial"/>
+        </w:rPr>
+        <w:t>tart</w:t>
+      </w:r>
+      <w:r>
+        <w:rPr>
+          <w:rFonts w:ascii="Arial" w:hAnsi="Arial" w:cs="Arial"/>
+        </w:rPr>
+        <w:t xml:space="preserve"> button at</w:t>
+      </w:r>
+      <w:r>
+        <w:rPr>
+          <w:rFonts w:ascii="Arial" w:hAnsi="Arial" w:cs="Arial"/>
+        </w:rPr>
+        <w:t xml:space="preserve"> start </w:t>
+      </w:r>
+      <w:r>
+        <w:rPr>
+          <w:rFonts w:ascii="Arial" w:hAnsi="Arial" w:cs="Arial"/>
+        </w:rPr>
+        <w:t xml:space="preserve">and in middle </w:t>
+      </w:r>
+      <w:r>
+        <w:rPr>
+          <w:rFonts w:ascii="Arial" w:hAnsi="Arial" w:cs="Arial"/>
+        </w:rPr>
+        <w:t xml:space="preserve">of visualization to indicate </w:t>
+      </w:r>
+      <w:r>
+        <w:rPr>
+          <w:rFonts w:ascii="Arial" w:hAnsi="Arial" w:cs="Arial"/>
+        </w:rPr>
+        <w:t xml:space="preserve">it can be pressed </w:t>
+      </w:r>
+    </w:p>
+    <w:p>
+      <w:pPr>
+        <w:pStyle w:val="ListParagraph"/>
+        <w:numPr>
+          <w:ilvl w:val="0"/>
+          <w:numId w:val="3"/>
+        </w:numPr>
+        <w:rPr>
+          <w:rFonts w:ascii="Arial" w:hAnsi="Arial" w:cs="Arial"/>
+        </w:rPr>
+      </w:pPr>
+      <w:r>
+        <w:rPr>
+          <w:rFonts w:ascii="Arial" w:hAnsi="Arial" w:cs="Arial"/>
+        </w:rPr>
+        <w:t xml:space="preserve">Depressed reset button at start of visualization with greyed out text to indicate it’s not available yet </w:t>
+      </w:r>
+    </w:p>
+    <w:p>
+      <w:pPr>
+        <w:pStyle w:val="ListParagraph"/>
+        <w:numPr>
+          <w:ilvl w:val="0"/>
+          <w:numId w:val="3"/>
+        </w:numPr>
+        <w:rPr>
+          <w:rFonts w:ascii="Arial" w:hAnsi="Arial" w:cs="Arial"/>
+        </w:rPr>
+      </w:pPr>
+      <w:r>
+        <w:rPr>
+          <w:rFonts w:ascii="Arial" w:hAnsi="Arial" w:cs="Arial"/>
+        </w:rPr>
+        <w:t xml:space="preserve">After user goes to first scene reset button becomes raised to indicate </w:t>
+      </w:r>
+      <w:proofErr w:type="gramStart"/>
+      <w:r>
+        <w:rPr>
+          <w:rFonts w:ascii="Arial" w:hAnsi="Arial" w:cs="Arial"/>
+        </w:rPr>
+        <w:t>its</w:t>
+      </w:r>
+      <w:proofErr w:type="gramEnd"/>
+      <w:r>
+        <w:rPr>
+          <w:rFonts w:ascii="Arial" w:hAnsi="Arial" w:cs="Arial"/>
+        </w:rPr>
+        <w:t xml:space="preserve"> available to be pressed.</w:t>
+      </w:r>
+    </w:p>
+    <w:p>
+      <w:pPr>
+        <w:pStyle w:val="ListParagraph"/>
+        <w:numPr>
+          <w:ilvl w:val="0"/>
+          <w:numId w:val="3"/>
+        </w:numPr>
+        <w:rPr>
+          <w:rFonts w:ascii="Arial" w:hAnsi="Arial" w:cs="Arial"/>
+        </w:rPr>
+      </w:pPr>
+      <w:r>
+        <w:rPr>
+          <w:rFonts w:ascii="Arial" w:hAnsi="Arial" w:cs="Arial"/>
+        </w:rPr>
+        <w:t xml:space="preserve">At the end of visualization, next button is depressed and text greyed out to indicate its </w:t>
+      </w:r>
+      <w:proofErr w:type="gramStart"/>
+      <w:r>
+        <w:rPr>
+          <w:rFonts w:ascii="Arial" w:hAnsi="Arial" w:cs="Arial"/>
+        </w:rPr>
+        <w:t>un</w:t>
+      </w:r>
+      <w:proofErr w:type="gramEnd"/>
+      <w:r>
+        <w:rPr>
+          <w:rFonts w:ascii="Arial" w:hAnsi="Arial" w:cs="Arial"/>
+        </w:rPr>
+        <w:t xml:space="preserve"> availability.</w:t>
       </w:r>
     </w:p>
     <w:p>

</xml_diff>